<commit_message>
made the application deployment ready
</commit_message>
<xml_diff>
--- a/media/assignment1.docx
+++ b/media/assignment1.docx
@@ -4,10 +4,10 @@
   <w:body>
     <w:p>
       <w:pPr>
-        <w:pStyle w:val="Heading1"/>
+        <w:pStyle w:val="Heading2"/>
       </w:pPr>
       <w:r>
-        <w:t>Extracted Text from PDF</w:t>
+        <w:t>Page 1</w:t>
       </w:r>
     </w:p>
     <w:p>

</xml_diff>